<commit_message>
code cleanup, update, delete, reads, filter, css
</commit_message>
<xml_diff>
--- a/documentation/Ontwikkel Journaal.docx
+++ b/documentation/Ontwikkel Journaal.docx
@@ -272,6 +272,323 @@
           <w:szCs w:val="24"/>
         </w:rPr>
       </w:pPr>
+      <w:r>
+        <w:rPr>
+          <w:sz w:val="24"/>
+          <w:szCs w:val="24"/>
+        </w:rPr>
+        <w:t xml:space="preserve">Ontzettend veel problemen gehad met directory traverse en file loading. Duurde langer dan 4 uur om te fixen. Uiteindelijk gevonden, sommige files deden moeilijk met ‘../’ en andere weer niet, en vice-versa met ‘./’ wat hoofdpijn was om uit te vogelen. </w:t>
+      </w:r>
+    </w:p>
+    <w:p>
+      <w:pPr>
+        <w:rPr>
+          <w:sz w:val="24"/>
+          <w:szCs w:val="24"/>
+        </w:rPr>
+      </w:pPr>
+      <w:r>
+        <w:rPr>
+          <w:sz w:val="24"/>
+          <w:szCs w:val="24"/>
+        </w:rPr>
+        <w:t>Ook veel moeite gehad met bedenken hoe er gedifferentieerd moest worden tussen functionaliteiten en rechten. Opgelost door te vereenvoudigen, waarbij ik leden accounts beheer had ondergebracht bij de Admin. Dit maakt de weg vrij om rechten voor de Hoge Raad makkelijker te definiëren in de verre toekomst.</w:t>
+      </w:r>
+    </w:p>
+    <w:p>
+      <w:pPr>
+        <w:rPr>
+          <w:sz w:val="24"/>
+          <w:szCs w:val="24"/>
+        </w:rPr>
+      </w:pPr>
+      <w:r>
+        <w:rPr>
+          <w:sz w:val="24"/>
+          <w:szCs w:val="24"/>
+        </w:rPr>
+        <w:t>Read functie opgeleverd voor het populieren van tabel data, samen met een gigantische hoeveelheid documenten en acceptatietests. Enigste wat nog ontbreekt zijn…</w:t>
+      </w:r>
+    </w:p>
+    <w:p>
+      <w:pPr>
+        <w:pStyle w:val="Lijstalinea"/>
+        <w:numPr>
+          <w:ilvl w:val="0"/>
+          <w:numId w:val="1"/>
+        </w:numPr>
+        <w:rPr>
+          <w:sz w:val="24"/>
+          <w:szCs w:val="24"/>
+        </w:rPr>
+      </w:pPr>
+      <w:r>
+        <w:rPr>
+          <w:sz w:val="24"/>
+          <w:szCs w:val="24"/>
+        </w:rPr>
+        <w:t>Pagina om het eigen account te wijzigen (kan eventueel profiel omgeving zijn)</w:t>
+      </w:r>
+    </w:p>
+    <w:p>
+      <w:pPr>
+        <w:pStyle w:val="Lijstalinea"/>
+        <w:numPr>
+          <w:ilvl w:val="0"/>
+          <w:numId w:val="1"/>
+        </w:numPr>
+        <w:rPr>
+          <w:sz w:val="24"/>
+          <w:szCs w:val="24"/>
+        </w:rPr>
+      </w:pPr>
+      <w:r>
+        <w:rPr>
+          <w:sz w:val="24"/>
+          <w:szCs w:val="24"/>
+        </w:rPr>
+        <w:t>Update functionaliteiten voor Accounts</w:t>
+      </w:r>
+    </w:p>
+    <w:p>
+      <w:pPr>
+        <w:pStyle w:val="Lijstalinea"/>
+        <w:numPr>
+          <w:ilvl w:val="0"/>
+          <w:numId w:val="1"/>
+        </w:numPr>
+        <w:rPr>
+          <w:sz w:val="24"/>
+          <w:szCs w:val="24"/>
+        </w:rPr>
+      </w:pPr>
+      <w:r>
+        <w:rPr>
+          <w:sz w:val="24"/>
+          <w:szCs w:val="24"/>
+        </w:rPr>
+        <w:t>Delete functionaliteiten voor Accounts.</w:t>
+      </w:r>
+    </w:p>
+    <w:p>
+      <w:pPr>
+        <w:pStyle w:val="Lijstalinea"/>
+        <w:numPr>
+          <w:ilvl w:val="0"/>
+          <w:numId w:val="1"/>
+        </w:numPr>
+        <w:rPr>
+          <w:sz w:val="24"/>
+          <w:szCs w:val="24"/>
+        </w:rPr>
+      </w:pPr>
+      <w:r>
+        <w:rPr>
+          <w:sz w:val="24"/>
+          <w:szCs w:val="24"/>
+        </w:rPr>
+        <w:t>Zoek &amp; Filter functionaliteiten voor tabel data</w:t>
+      </w:r>
+    </w:p>
+    <w:p>
+      <w:pPr>
+        <w:rPr>
+          <w:sz w:val="24"/>
+          <w:szCs w:val="24"/>
+        </w:rPr>
+      </w:pPr>
+    </w:p>
+    <w:p>
+      <w:pPr>
+        <w:rPr>
+          <w:sz w:val="24"/>
+          <w:szCs w:val="24"/>
+        </w:rPr>
+      </w:pPr>
+    </w:p>
+    <w:p>
+      <w:pPr>
+        <w:rPr>
+          <w:sz w:val="24"/>
+          <w:szCs w:val="24"/>
+        </w:rPr>
+      </w:pPr>
+    </w:p>
+    <w:p>
+      <w:pPr>
+        <w:rPr>
+          <w:sz w:val="24"/>
+          <w:szCs w:val="24"/>
+        </w:rPr>
+      </w:pPr>
+    </w:p>
+    <w:p>
+      <w:pPr>
+        <w:rPr>
+          <w:b/>
+          <w:bCs/>
+          <w:sz w:val="24"/>
+          <w:szCs w:val="24"/>
+        </w:rPr>
+      </w:pPr>
+      <w:r>
+        <w:rPr>
+          <w:b/>
+          <w:bCs/>
+          <w:sz w:val="24"/>
+          <w:szCs w:val="24"/>
+        </w:rPr>
+        <w:lastRenderedPageBreak/>
+        <w:t>Donderdag 1</w:t>
+      </w:r>
+      <w:r>
+        <w:rPr>
+          <w:b/>
+          <w:bCs/>
+          <w:sz w:val="24"/>
+          <w:szCs w:val="24"/>
+        </w:rPr>
+        <w:t>1</w:t>
+      </w:r>
+      <w:r>
+        <w:rPr>
+          <w:b/>
+          <w:bCs/>
+          <w:sz w:val="24"/>
+          <w:szCs w:val="24"/>
+        </w:rPr>
+        <w:t xml:space="preserve"> April</w:t>
+      </w:r>
+    </w:p>
+    <w:p>
+      <w:pPr>
+        <w:rPr>
+          <w:sz w:val="24"/>
+          <w:szCs w:val="24"/>
+        </w:rPr>
+      </w:pPr>
+      <w:r>
+        <w:rPr>
+          <w:sz w:val="24"/>
+          <w:szCs w:val="24"/>
+        </w:rPr>
+        <w:t>Delete en Update functies gemaakt, getest, gerepareerd, getest en opgeleverd. Onenigheid met server meldingen op verkeerde pagina door een onjuist werkende modulaire header functie. Deze had ik volledig gereviseerd, getest en werkt goed.</w:t>
+      </w:r>
+    </w:p>
+    <w:p>
+      <w:pPr>
+        <w:rPr>
+          <w:sz w:val="24"/>
+          <w:szCs w:val="24"/>
+        </w:rPr>
+      </w:pPr>
+      <w:r>
+        <w:rPr>
+          <w:sz w:val="24"/>
+          <w:szCs w:val="24"/>
+        </w:rPr>
+        <w:t>Read functies getest, display van data aangepast voor</w:t>
+      </w:r>
+      <w:r>
+        <w:rPr>
+          <w:sz w:val="24"/>
+          <w:szCs w:val="24"/>
+        </w:rPr>
+        <w:t xml:space="preserve"> leesbare rechten titels. Inlog, Registratie, Lid aanmaken, Lid aanpassen functies getest. Nu zijn er de opeenvolgende klassen voor database handelingen; Database, LoginControl, Login, SignupControl, Signup, GetData, GrabTableMember, GetMember, UpdateControl, Update, DeleteControl, en Delete. </w:t>
+      </w:r>
+    </w:p>
+    <w:p>
+      <w:pPr>
+        <w:rPr>
+          <w:sz w:val="24"/>
+          <w:szCs w:val="24"/>
+        </w:rPr>
+      </w:pPr>
+      <w:r>
+        <w:rPr>
+          <w:sz w:val="24"/>
+          <w:szCs w:val="24"/>
+        </w:rPr>
+        <w:t>Nu alleen nog filter functi</w:t>
+      </w:r>
+      <w:r>
+        <w:rPr>
+          <w:sz w:val="24"/>
+          <w:szCs w:val="24"/>
+        </w:rPr>
+        <w:t xml:space="preserve">es, de (Should Have) userstory, </w:t>
+      </w:r>
+      <w:r>
+        <w:rPr>
+          <w:sz w:val="24"/>
+          <w:szCs w:val="24"/>
+        </w:rPr>
+        <w:t>als het lukt.</w:t>
+      </w:r>
+    </w:p>
+    <w:p>
+      <w:pPr>
+        <w:rPr>
+          <w:sz w:val="24"/>
+          <w:szCs w:val="24"/>
+        </w:rPr>
+      </w:pPr>
+    </w:p>
+    <w:p>
+      <w:pPr>
+        <w:rPr>
+          <w:b/>
+          <w:bCs/>
+          <w:sz w:val="24"/>
+          <w:szCs w:val="24"/>
+        </w:rPr>
+      </w:pPr>
+      <w:r>
+        <w:rPr>
+          <w:b/>
+          <w:bCs/>
+          <w:sz w:val="24"/>
+          <w:szCs w:val="24"/>
+        </w:rPr>
+        <w:t>Vrijdag 12 April</w:t>
+      </w:r>
+    </w:p>
+    <w:p>
+      <w:pPr>
+        <w:rPr>
+          <w:sz w:val="24"/>
+          <w:szCs w:val="24"/>
+        </w:rPr>
+      </w:pPr>
+      <w:r>
+        <w:rPr>
+          <w:sz w:val="24"/>
+          <w:szCs w:val="24"/>
+        </w:rPr>
+        <w:t>Filter</w:t>
+      </w:r>
+      <w:r>
+        <w:rPr>
+          <w:sz w:val="24"/>
+          <w:szCs w:val="24"/>
+        </w:rPr>
+        <w:t xml:space="preserve"> functie opgeleverd. Als je op rechten filtert, kun je alle leden die de geselecteerde niveau niet matchen onzichtbaar maken. Het zou alleen wel handig zijn om een Pagination optie te hebben als er veel leden zijn. Maar aangezien de huidige grootte van de vereniging en hun totale leden aantal, zie ik wel dat daar nog geen behoefte aan is.</w:t>
+      </w:r>
+    </w:p>
+    <w:p>
+      <w:pPr>
+        <w:rPr>
+          <w:sz w:val="24"/>
+          <w:szCs w:val="24"/>
+        </w:rPr>
+      </w:pPr>
+      <w:r>
+        <w:rPr>
+          <w:sz w:val="24"/>
+          <w:szCs w:val="24"/>
+        </w:rPr>
+        <w:t>Verder nog een beetje de responsiviteit van het tabel aangepast voor smalle devices, zoals de laatste trend, de ‘opklapbare smartphone.’</w:t>
+      </w:r>
     </w:p>
     <w:sectPr>
       <w:pgSz w:w="11906" w:h="16838"/>
@@ -281,6 +598,127 @@
     </w:sectPr>
   </w:body>
 </w:document>
+</file>
+
+<file path=word/numbering.xml><?xml version="1.0" encoding="utf-8"?>
+<w:numbering xmlns:wpc="http://schemas.microsoft.com/office/word/2010/wordprocessingCanvas" xmlns:cx="http://schemas.microsoft.com/office/drawing/2014/chartex" xmlns:cx1="http://schemas.microsoft.com/office/drawing/2015/9/8/chartex" xmlns:cx2="http://schemas.microsoft.com/office/drawing/2015/10/21/chartex" xmlns:cx3="http://schemas.microsoft.com/office/drawing/2016/5/9/chartex" xmlns:cx4="http://schemas.microsoft.com/office/drawing/2016/5/10/chartex" xmlns:cx5="http://schemas.microsoft.com/office/drawing/2016/5/11/chartex" xmlns:cx6="http://schemas.microsoft.com/office/drawing/2016/5/12/chartex" xmlns:cx7="http://schemas.microsoft.com/office/drawing/2016/5/13/chartex" xmlns:cx8="http://schemas.microsoft.com/office/drawing/2016/5/14/chartex" xmlns:mc="http://schemas.openxmlformats.org/markup-compatibility/2006" xmlns:aink="http://schemas.microsoft.com/office/drawing/2016/ink" xmlns:am3d="http://schemas.microsoft.com/office/drawing/2017/model3d" xmlns:o="urn:schemas-microsoft-com:office:office" xmlns:oel="http://schemas.microsoft.com/office/2019/extlst" xmlns:r="http://schemas.openxmlformats.org/officeDocument/2006/relationships" xmlns:m="http://schemas.openxmlformats.org/officeDocument/2006/math" xmlns:v="urn:schemas-microsoft-com:vml" xmlns:wp14="http://schemas.microsoft.com/office/word/2010/wordprocessingDrawing" xmlns:wp="http://schemas.openxmlformats.org/drawingml/2006/wordprocessingDrawing" xmlns:w10="urn:schemas-microsoft-com:office:word" xmlns:w="http://schemas.openxmlformats.org/wordprocessingml/2006/main" xmlns:w14="http://schemas.microsoft.com/office/word/2010/wordml" xmlns:w15="http://schemas.microsoft.com/office/word/2012/wordml" xmlns:w16cex="http://schemas.microsoft.com/office/word/2018/wordml/cex" xmlns:w16cid="http://schemas.microsoft.com/office/word/2016/wordml/cid" xmlns:w16="http://schemas.microsoft.com/office/word/2018/wordml" xmlns:w16du="http://schemas.microsoft.com/office/word/2023/wordml/word16du" xmlns:w16sdtdh="http://schemas.microsoft.com/office/word/2020/wordml/sdtdatahash" xmlns:w16se="http://schemas.microsoft.com/office/word/2015/wordml/symex" xmlns:wpg="http://schemas.microsoft.com/office/word/2010/wordprocessingGroup" xmlns:wpi="http://schemas.microsoft.com/office/word/2010/wordprocessingInk" xmlns:wne="http://schemas.microsoft.com/office/word/2006/wordml" xmlns:wps="http://schemas.microsoft.com/office/word/2010/wordprocessingShape" mc:Ignorable="w14 w15 w16se w16cid w16 w16cex w16sdtdh w16du wp14">
+  <w:abstractNum w:abstractNumId="0" w15:restartNumberingAfterBreak="0">
+    <w:nsid w:val="61FF2C3D"/>
+    <w:multiLevelType w:val="hybridMultilevel"/>
+    <w:tmpl w:val="C986C9AA"/>
+    <w:lvl w:ilvl="0" w:tplc="04130001">
+      <w:start w:val="1"/>
+      <w:numFmt w:val="bullet"/>
+      <w:lvlText w:val=""/>
+      <w:lvlJc w:val="left"/>
+      <w:pPr>
+        <w:ind w:left="720" w:hanging="360"/>
+      </w:pPr>
+      <w:rPr>
+        <w:rFonts w:ascii="Symbol" w:hAnsi="Symbol" w:hint="default"/>
+      </w:rPr>
+    </w:lvl>
+    <w:lvl w:ilvl="1" w:tplc="04130003" w:tentative="1">
+      <w:start w:val="1"/>
+      <w:numFmt w:val="bullet"/>
+      <w:lvlText w:val="o"/>
+      <w:lvlJc w:val="left"/>
+      <w:pPr>
+        <w:ind w:left="1440" w:hanging="360"/>
+      </w:pPr>
+      <w:rPr>
+        <w:rFonts w:ascii="Courier New" w:hAnsi="Courier New" w:cs="Courier New" w:hint="default"/>
+      </w:rPr>
+    </w:lvl>
+    <w:lvl w:ilvl="2" w:tplc="04130005" w:tentative="1">
+      <w:start w:val="1"/>
+      <w:numFmt w:val="bullet"/>
+      <w:lvlText w:val=""/>
+      <w:lvlJc w:val="left"/>
+      <w:pPr>
+        <w:ind w:left="2160" w:hanging="360"/>
+      </w:pPr>
+      <w:rPr>
+        <w:rFonts w:ascii="Wingdings" w:hAnsi="Wingdings" w:hint="default"/>
+      </w:rPr>
+    </w:lvl>
+    <w:lvl w:ilvl="3" w:tplc="04130001" w:tentative="1">
+      <w:start w:val="1"/>
+      <w:numFmt w:val="bullet"/>
+      <w:lvlText w:val=""/>
+      <w:lvlJc w:val="left"/>
+      <w:pPr>
+        <w:ind w:left="2880" w:hanging="360"/>
+      </w:pPr>
+      <w:rPr>
+        <w:rFonts w:ascii="Symbol" w:hAnsi="Symbol" w:hint="default"/>
+      </w:rPr>
+    </w:lvl>
+    <w:lvl w:ilvl="4" w:tplc="04130003" w:tentative="1">
+      <w:start w:val="1"/>
+      <w:numFmt w:val="bullet"/>
+      <w:lvlText w:val="o"/>
+      <w:lvlJc w:val="left"/>
+      <w:pPr>
+        <w:ind w:left="3600" w:hanging="360"/>
+      </w:pPr>
+      <w:rPr>
+        <w:rFonts w:ascii="Courier New" w:hAnsi="Courier New" w:cs="Courier New" w:hint="default"/>
+      </w:rPr>
+    </w:lvl>
+    <w:lvl w:ilvl="5" w:tplc="04130005" w:tentative="1">
+      <w:start w:val="1"/>
+      <w:numFmt w:val="bullet"/>
+      <w:lvlText w:val=""/>
+      <w:lvlJc w:val="left"/>
+      <w:pPr>
+        <w:ind w:left="4320" w:hanging="360"/>
+      </w:pPr>
+      <w:rPr>
+        <w:rFonts w:ascii="Wingdings" w:hAnsi="Wingdings" w:hint="default"/>
+      </w:rPr>
+    </w:lvl>
+    <w:lvl w:ilvl="6" w:tplc="04130001" w:tentative="1">
+      <w:start w:val="1"/>
+      <w:numFmt w:val="bullet"/>
+      <w:lvlText w:val=""/>
+      <w:lvlJc w:val="left"/>
+      <w:pPr>
+        <w:ind w:left="5040" w:hanging="360"/>
+      </w:pPr>
+      <w:rPr>
+        <w:rFonts w:ascii="Symbol" w:hAnsi="Symbol" w:hint="default"/>
+      </w:rPr>
+    </w:lvl>
+    <w:lvl w:ilvl="7" w:tplc="04130003" w:tentative="1">
+      <w:start w:val="1"/>
+      <w:numFmt w:val="bullet"/>
+      <w:lvlText w:val="o"/>
+      <w:lvlJc w:val="left"/>
+      <w:pPr>
+        <w:ind w:left="5760" w:hanging="360"/>
+      </w:pPr>
+      <w:rPr>
+        <w:rFonts w:ascii="Courier New" w:hAnsi="Courier New" w:cs="Courier New" w:hint="default"/>
+      </w:rPr>
+    </w:lvl>
+    <w:lvl w:ilvl="8" w:tplc="04130005" w:tentative="1">
+      <w:start w:val="1"/>
+      <w:numFmt w:val="bullet"/>
+      <w:lvlText w:val=""/>
+      <w:lvlJc w:val="left"/>
+      <w:pPr>
+        <w:ind w:left="6480" w:hanging="360"/>
+      </w:pPr>
+      <w:rPr>
+        <w:rFonts w:ascii="Wingdings" w:hAnsi="Wingdings" w:hint="default"/>
+      </w:rPr>
+    </w:lvl>
+  </w:abstractNum>
+  <w:num w:numId="1" w16cid:durableId="697465122">
+    <w:abstractNumId w:val="0"/>
+  </w:num>
+</w:numbering>
 </file>
 
 <file path=word/styles.xml><?xml version="1.0" encoding="utf-8"?>

</xml_diff>